<commit_message>
Acabada app y ampliada memoria
</commit_message>
<xml_diff>
--- a/PracticaT2.docx
+++ b/PracticaT2.docx
@@ -28,7 +28,7 @@
       <w:pPr>
         <w:jc w:val="center"/>
         <w:rPr>
-          <w:rFonts w:ascii="Arial Rounded MT Bold" w:hAnsi="Arial Rounded MT Bold"/>
+          <w:rFonts w:ascii="Homoarakhn" w:hAnsi="Homoarakhn" w:cs="Hadassah Friedlaender"/>
           <w:color w:val="1F3864" w:themeColor="accent1" w:themeShade="80"/>
           <w:sz w:val="48"/>
           <w:szCs w:val="48"/>
@@ -36,7 +36,7 @@
       </w:pPr>
       <w:r>
         <w:rPr>
-          <w:rFonts w:ascii="Arial Rounded MT Bold" w:hAnsi="Arial Rounded MT Bold"/>
+          <w:rFonts w:ascii="Homoarakhn" w:hAnsi="Homoarakhn" w:cs="Hadassah Friedlaender"/>
           <w:color w:val="1F3864" w:themeColor="accent1" w:themeShade="80"/>
           <w:sz w:val="48"/>
           <w:szCs w:val="48"/>
@@ -45,7 +45,7 @@
       </w:r>
       <w:r>
         <w:rPr>
-          <w:rFonts w:ascii="Arial Rounded MT Bold" w:hAnsi="Arial Rounded MT Bold"/>
+          <w:rFonts w:ascii="Homoarakhn" w:hAnsi="Homoarakhn" w:cs="Hadassah Friedlaender"/>
           <w:color w:val="1F3864" w:themeColor="accent1" w:themeShade="80"/>
           <w:sz w:val="48"/>
           <w:szCs w:val="48"/>
@@ -54,21 +54,19 @@
       </w:r>
       <w:r>
         <w:rPr>
-          <w:rFonts w:ascii="Arial Rounded MT Bold" w:hAnsi="Arial Rounded MT Bold"/>
+          <w:rFonts w:ascii="Homoarakhn" w:hAnsi="Homoarakhn" w:cs="Hadassah Friedlaender"/>
           <w:color w:val="1F3864" w:themeColor="accent1" w:themeShade="80"/>
           <w:sz w:val="48"/>
           <w:szCs w:val="48"/>
         </w:rPr>
         <w:t>2</w:t>
       </w:r>
-      <w:bookmarkStart w:id="1" w:name="_GoBack"/>
-      <w:bookmarkEnd w:id="1"/>
     </w:p>
     <w:p>
       <w:pPr>
         <w:jc w:val="center"/>
         <w:rPr>
-          <w:rFonts w:ascii="Arial Rounded MT Bold" w:hAnsi="Arial Rounded MT Bold"/>
+          <w:rFonts w:ascii="Homoarakhn" w:hAnsi="Homoarakhn" w:cs="Hadassah Friedlaender"/>
           <w:color w:val="1F3864" w:themeColor="accent1" w:themeShade="80"/>
           <w:sz w:val="32"/>
           <w:szCs w:val="32"/>
@@ -76,39 +74,30 @@
       </w:pPr>
       <w:r>
         <w:rPr>
-          <w:rFonts w:ascii="Arial Rounded MT Bold" w:hAnsi="Arial Rounded MT Bold"/>
+          <w:rFonts w:ascii="Homoarakhn" w:hAnsi="Homoarakhn" w:cs="Hadassah Friedlaender"/>
           <w:color w:val="1F3864" w:themeColor="accent1" w:themeShade="80"/>
           <w:sz w:val="32"/>
           <w:szCs w:val="32"/>
         </w:rPr>
-        <w:t>D</w:t>
-      </w:r>
-      <w:r>
-        <w:rPr>
-          <w:rFonts w:ascii="Arial Rounded MT Bold" w:hAnsi="Arial Rounded MT Bold"/>
+        <w:t>DESARROLLO DE APLICACIONES PARA DISPOSITIVOS MOVIL</w:t>
+      </w:r>
+    </w:p>
+    <w:p>
+      <w:pPr>
+        <w:jc w:val="both"/>
+        <w:rPr>
+          <w:rFonts w:ascii="Homoarakhn" w:hAnsi="Homoarakhn" w:cs="Hadassah Friedlaender"/>
           <w:color w:val="1F3864" w:themeColor="accent1" w:themeShade="80"/>
           <w:sz w:val="32"/>
           <w:szCs w:val="32"/>
         </w:rPr>
-        <w:t>ESARROLLO DE APLICACIONES PARA DISPOSITIVOS MOVIL</w:t>
-      </w:r>
-    </w:p>
-    <w:p>
-      <w:pPr>
-        <w:jc w:val="center"/>
-        <w:rPr>
-          <w:rFonts w:ascii="Arial Rounded MT Bold" w:hAnsi="Arial Rounded MT Bold"/>
-          <w:color w:val="1F3864" w:themeColor="accent1" w:themeShade="80"/>
-          <w:sz w:val="32"/>
-          <w:szCs w:val="32"/>
-        </w:rPr>
-      </w:pPr>
-    </w:p>
-    <w:p>
-      <w:pPr>
-        <w:jc w:val="center"/>
-        <w:rPr>
-          <w:rFonts w:ascii="Arial Rounded MT Bold" w:hAnsi="Arial Rounded MT Bold"/>
+      </w:pPr>
+    </w:p>
+    <w:p>
+      <w:pPr>
+        <w:jc w:val="both"/>
+        <w:rPr>
+          <w:rFonts w:ascii="Homoarakhn" w:hAnsi="Homoarakhn" w:cs="Hadassah Friedlaender"/>
           <w:color w:val="1F3864" w:themeColor="accent1" w:themeShade="80"/>
           <w:sz w:val="48"/>
           <w:szCs w:val="48"/>
@@ -117,9 +106,9 @@
     </w:p>
     <w:p>
       <w:pPr>
-        <w:jc w:val="center"/>
-        <w:rPr>
-          <w:rFonts w:ascii="Arial Rounded MT Bold" w:hAnsi="Arial Rounded MT Bold"/>
+        <w:jc w:val="both"/>
+        <w:rPr>
+          <w:rFonts w:ascii="Homoarakhn" w:hAnsi="Homoarakhn" w:cs="Hadassah Friedlaender"/>
           <w:color w:val="1F3864" w:themeColor="accent1" w:themeShade="80"/>
           <w:sz w:val="48"/>
           <w:szCs w:val="48"/>
@@ -128,9 +117,9 @@
     </w:p>
     <w:p>
       <w:pPr>
-        <w:jc w:val="center"/>
-        <w:rPr>
-          <w:rFonts w:ascii="Arial Rounded MT Bold" w:hAnsi="Arial Rounded MT Bold"/>
+        <w:jc w:val="both"/>
+        <w:rPr>
+          <w:rFonts w:ascii="Homoarakhn" w:hAnsi="Homoarakhn" w:cs="Hadassah Friedlaender"/>
           <w:color w:val="1F3864" w:themeColor="accent1" w:themeShade="80"/>
           <w:sz w:val="48"/>
           <w:szCs w:val="48"/>
@@ -139,9 +128,9 @@
     </w:p>
     <w:p>
       <w:pPr>
-        <w:jc w:val="center"/>
-        <w:rPr>
-          <w:rFonts w:ascii="Arial Rounded MT Bold" w:hAnsi="Arial Rounded MT Bold"/>
+        <w:jc w:val="both"/>
+        <w:rPr>
+          <w:rFonts w:ascii="Homoarakhn" w:hAnsi="Homoarakhn" w:cs="Hadassah Friedlaender"/>
           <w:color w:val="1F3864" w:themeColor="accent1" w:themeShade="80"/>
           <w:sz w:val="48"/>
           <w:szCs w:val="48"/>
@@ -150,14 +139,34 @@
     </w:p>
     <w:p>
       <w:pPr>
-        <w:jc w:val="center"/>
-        <w:rPr>
-          <w:rFonts w:ascii="Arial Rounded MT Bold" w:hAnsi="Arial Rounded MT Bold"/>
+        <w:jc w:val="both"/>
+        <w:rPr>
+          <w:rFonts w:ascii="Homoarakhn" w:hAnsi="Homoarakhn" w:cs="Hadassah Friedlaender"/>
           <w:color w:val="1F3864" w:themeColor="accent1" w:themeShade="80"/>
           <w:sz w:val="48"/>
           <w:szCs w:val="48"/>
         </w:rPr>
       </w:pPr>
+    </w:p>
+    <w:p>
+      <w:pPr>
+        <w:jc w:val="center"/>
+        <w:rPr>
+          <w:rFonts w:ascii="Homoarakhn" w:hAnsi="Homoarakhn" w:cs="Hadassah Friedlaender"/>
+          <w:color w:val="1F3864" w:themeColor="accent1" w:themeShade="80"/>
+          <w:sz w:val="40"/>
+          <w:szCs w:val="40"/>
+        </w:rPr>
+      </w:pPr>
+      <w:r>
+        <w:rPr>
+          <w:rFonts w:ascii="Homoarakhn" w:hAnsi="Homoarakhn" w:cs="Hadassah Friedlaender"/>
+          <w:color w:val="1F3864" w:themeColor="accent1" w:themeShade="80"/>
+          <w:sz w:val="40"/>
+          <w:szCs w:val="40"/>
+        </w:rPr>
+        <w:t>Alberto Blanco Barrios</w:t>
+      </w:r>
     </w:p>
     <w:p>
       <w:pPr>
@@ -169,34 +178,81 @@
           <w:szCs w:val="40"/>
         </w:rPr>
       </w:pPr>
-      <w:r>
-        <w:rPr>
-          <w:rFonts w:ascii="Arial Rounded MT Bold" w:hAnsi="Arial Rounded MT Bold"/>
+      <w:proofErr w:type="spellStart"/>
+      <w:r>
+        <w:rPr>
+          <w:rFonts w:ascii="Homoarakhn" w:hAnsi="Homoarakhn" w:cs="Hadassah Friedlaender"/>
           <w:color w:val="1F3864" w:themeColor="accent1" w:themeShade="80"/>
           <w:sz w:val="40"/>
           <w:szCs w:val="40"/>
         </w:rPr>
-        <w:t>Alberto Blanco Barrios</w:t>
-      </w:r>
-    </w:p>
-    <w:p>
-      <w:pPr>
-        <w:jc w:val="center"/>
-        <w:rPr>
-          <w:rFonts w:ascii="Arial Rounded MT Bold" w:hAnsi="Arial Rounded MT Bold"/>
+        <w:t>Je</w:t>
+      </w:r>
+      <w:r>
+        <w:rPr>
+          <w:rFonts w:ascii="Homoarakhn" w:hAnsi="Homoarakhn" w:cs="Hadassah Friedlaender"/>
           <w:color w:val="1F3864" w:themeColor="accent1" w:themeShade="80"/>
           <w:sz w:val="40"/>
           <w:szCs w:val="40"/>
         </w:rPr>
-      </w:pPr>
-      <w:r>
-        <w:rPr>
-          <w:rFonts w:ascii="Arial Rounded MT Bold" w:hAnsi="Arial Rounded MT Bold"/>
+        <w:t>SU</w:t>
+      </w:r>
+      <w:r>
+        <w:rPr>
+          <w:rFonts w:ascii="Homoarakhn" w:hAnsi="Homoarakhn" w:cs="Hadassah Friedlaender"/>
           <w:color w:val="1F3864" w:themeColor="accent1" w:themeShade="80"/>
           <w:sz w:val="40"/>
           <w:szCs w:val="40"/>
         </w:rPr>
-        <w:t>Jesús Téllez Serrano</w:t>
+        <w:t>s</w:t>
+      </w:r>
+      <w:proofErr w:type="spellEnd"/>
+      <w:r>
+        <w:rPr>
+          <w:rFonts w:ascii="Homoarakhn" w:hAnsi="Homoarakhn" w:cs="Hadassah Friedlaender"/>
+          <w:color w:val="1F3864" w:themeColor="accent1" w:themeShade="80"/>
+          <w:sz w:val="40"/>
+          <w:szCs w:val="40"/>
+        </w:rPr>
+        <w:t xml:space="preserve"> </w:t>
+      </w:r>
+      <w:proofErr w:type="spellStart"/>
+      <w:r>
+        <w:rPr>
+          <w:rFonts w:ascii="Homoarakhn" w:hAnsi="Homoarakhn" w:cs="Hadassah Friedlaender"/>
+          <w:color w:val="1F3864" w:themeColor="accent1" w:themeShade="80"/>
+          <w:sz w:val="40"/>
+          <w:szCs w:val="40"/>
+        </w:rPr>
+        <w:t>T</w:t>
+      </w:r>
+      <w:r>
+        <w:rPr>
+          <w:rFonts w:ascii="Homoarakhn" w:hAnsi="Homoarakhn" w:cs="Hadassah Friedlaender"/>
+          <w:color w:val="1F3864" w:themeColor="accent1" w:themeShade="80"/>
+          <w:sz w:val="40"/>
+          <w:szCs w:val="40"/>
+        </w:rPr>
+        <w:t>el</w:t>
+      </w:r>
+      <w:r>
+        <w:rPr>
+          <w:rFonts w:ascii="Homoarakhn" w:hAnsi="Homoarakhn" w:cs="Hadassah Friedlaender"/>
+          <w:color w:val="1F3864" w:themeColor="accent1" w:themeShade="80"/>
+          <w:sz w:val="40"/>
+          <w:szCs w:val="40"/>
+        </w:rPr>
+        <w:t>lez</w:t>
+      </w:r>
+      <w:proofErr w:type="spellEnd"/>
+      <w:r>
+        <w:rPr>
+          <w:rFonts w:ascii="Homoarakhn" w:hAnsi="Homoarakhn" w:cs="Hadassah Friedlaender"/>
+          <w:color w:val="1F3864" w:themeColor="accent1" w:themeShade="80"/>
+          <w:sz w:val="40"/>
+          <w:szCs w:val="40"/>
+        </w:rPr>
+        <w:t xml:space="preserve"> Serrano</w:t>
       </w:r>
     </w:p>
     <w:p>
@@ -209,6 +265,8 @@
           <w:szCs w:val="48"/>
         </w:rPr>
       </w:pPr>
+      <w:bookmarkStart w:id="1" w:name="_GoBack"/>
+      <w:bookmarkEnd w:id="1"/>
     </w:p>
     <w:p>
       <w:pPr>
@@ -290,6 +348,7 @@
         <w:p>
           <w:pPr>
             <w:pStyle w:val="TtuloTDC"/>
+            <w:jc w:val="both"/>
             <w:rPr>
               <w:b/>
             </w:rPr>
@@ -307,6 +366,7 @@
             <w:tabs>
               <w:tab w:val="right" w:leader="dot" w:pos="8494"/>
             </w:tabs>
+            <w:jc w:val="both"/>
             <w:rPr>
               <w:rFonts w:eastAsiaTheme="minorEastAsia"/>
               <w:noProof/>
@@ -399,6 +459,7 @@
             <w:tabs>
               <w:tab w:val="right" w:leader="dot" w:pos="8494"/>
             </w:tabs>
+            <w:jc w:val="both"/>
             <w:rPr>
               <w:rFonts w:eastAsiaTheme="minorEastAsia"/>
               <w:noProof/>
@@ -470,6 +531,7 @@
             <w:tabs>
               <w:tab w:val="right" w:leader="dot" w:pos="8494"/>
             </w:tabs>
+            <w:jc w:val="both"/>
             <w:rPr>
               <w:rFonts w:eastAsiaTheme="minorEastAsia"/>
               <w:noProof/>
@@ -540,6 +602,7 @@
             <w:tabs>
               <w:tab w:val="right" w:leader="dot" w:pos="8494"/>
             </w:tabs>
+            <w:jc w:val="both"/>
             <w:rPr>
               <w:rFonts w:eastAsiaTheme="minorEastAsia"/>
               <w:noProof/>
@@ -610,6 +673,7 @@
             <w:tabs>
               <w:tab w:val="right" w:leader="dot" w:pos="8494"/>
             </w:tabs>
+            <w:jc w:val="both"/>
             <w:rPr>
               <w:rFonts w:eastAsiaTheme="minorEastAsia"/>
               <w:noProof/>
@@ -680,6 +744,7 @@
             <w:tabs>
               <w:tab w:val="right" w:leader="dot" w:pos="8494"/>
             </w:tabs>
+            <w:jc w:val="both"/>
             <w:rPr>
               <w:rFonts w:eastAsiaTheme="minorEastAsia"/>
               <w:noProof/>
@@ -746,6 +811,9 @@
           </w:hyperlink>
         </w:p>
         <w:p>
+          <w:pPr>
+            <w:jc w:val="both"/>
+          </w:pPr>
           <w:r>
             <w:rPr>
               <w:b/>
@@ -858,6 +926,16 @@
     </w:p>
     <w:p>
       <w:pPr>
+        <w:jc w:val="both"/>
+      </w:pPr>
+    </w:p>
+    <w:p>
+      <w:pPr>
+        <w:jc w:val="both"/>
+      </w:pPr>
+    </w:p>
+    <w:p>
+      <w:pPr>
         <w:pStyle w:val="Ttulo2"/>
         <w:jc w:val="both"/>
         <w:rPr>
@@ -907,7 +985,13 @@
         <w:jc w:val="both"/>
       </w:pPr>
       <w:r>
-        <w:t>A la versión anterior se ha añadido la gestión de usuarios y conjuntos de preguntas que se almacenan de forma persistente en una base de datos SQLite. La implementación de la gestión de la base de datos se ha realizado sobre la biblioteca ROOM que nos proporciona una capa de abstracción sobre SQLite.</w:t>
+        <w:t xml:space="preserve">A la versión anterior se ha añadido la gestión de usuarios y conjuntos de preguntas que se almacenan de forma persistente en una base de datos SQLite. La implementación de la gestión de la base de datos se ha realizado sobre la </w:t>
+      </w:r>
+      <w:r>
+        <w:t>librería</w:t>
+      </w:r>
+      <w:r>
+        <w:t xml:space="preserve"> ROOM que nos proporciona una capa de abstracción sobre SQLite.</w:t>
       </w:r>
     </w:p>
     <w:p>
@@ -938,15 +1022,17 @@
     <w:p>
       <w:pPr>
         <w:jc w:val="both"/>
-        <w:rPr>
-          <w:color w:val="FF0000"/>
-        </w:rPr>
-      </w:pPr>
-      <w:r>
-        <w:rPr>
-          <w:color w:val="FF0000"/>
-        </w:rPr>
-        <w:t>Alberto</w:t>
+      </w:pPr>
+      <w:r>
+        <w:t xml:space="preserve">En el apartado de preguntas se han añadido tres tipos diferentes: de video, de audio y de imagen, todas ellas con un selector radial de cuatro respuestas. </w:t>
+      </w:r>
+      <w:proofErr w:type="gramStart"/>
+      <w:r>
+        <w:t>Además</w:t>
+      </w:r>
+      <w:proofErr w:type="gramEnd"/>
+      <w:r>
+        <w:t xml:space="preserve"> existen dos dificultades (utilizando conjuntos de preguntas) y tres duraciones de juego (5, 10 o 15 preguntas).</w:t>
       </w:r>
     </w:p>
     <w:p>
@@ -988,6 +1074,7 @@
     <w:p>
       <w:pPr>
         <w:pStyle w:val="Ttulo3"/>
+        <w:jc w:val="both"/>
       </w:pPr>
       <w:r>
         <w:t>Requisitos mínimos</w:t>
@@ -996,6 +1083,7 @@
     <w:p>
       <w:pPr>
         <w:pStyle w:val="Ttulo4"/>
+        <w:jc w:val="both"/>
       </w:pPr>
       <w:r>
         <w:t>R.1. Arquitectura básica</w:t>
@@ -1008,6 +1096,7 @@
           <w:ilvl w:val="0"/>
           <w:numId w:val="10"/>
         </w:numPr>
+        <w:jc w:val="both"/>
         <w:rPr>
           <w:b/>
         </w:rPr>
@@ -1025,6 +1114,7 @@
     <w:p>
       <w:pPr>
         <w:pStyle w:val="Prrafodelista"/>
+        <w:jc w:val="both"/>
       </w:pPr>
       <w:r>
         <w:t>L</w:t>
@@ -1046,6 +1136,7 @@
           <w:ilvl w:val="0"/>
           <w:numId w:val="11"/>
         </w:numPr>
+        <w:jc w:val="both"/>
       </w:pPr>
       <w:r>
         <w:t>Gestión de usuarios. Se hablará</w:t>
@@ -1057,10 +1148,7 @@
         <w:t xml:space="preserve">sobre este punto en el </w:t>
       </w:r>
       <w:r>
-        <w:rPr>
-          <w:color w:val="FF0000"/>
-        </w:rPr>
-        <w:t>R.X</w:t>
+        <w:t>R.10.</w:t>
       </w:r>
     </w:p>
     <w:p>
@@ -1070,6 +1158,7 @@
           <w:ilvl w:val="0"/>
           <w:numId w:val="11"/>
         </w:numPr>
+        <w:jc w:val="both"/>
       </w:pPr>
       <w:r>
         <w:t>La modificación de la dificultad (</w:t>
@@ -1109,6 +1198,7 @@
           <w:ilvl w:val="0"/>
           <w:numId w:val="11"/>
         </w:numPr>
+        <w:jc w:val="both"/>
       </w:pPr>
       <w:r>
         <w:t>La modificación de los conjuntos de preguntas</w:t>
@@ -1121,6 +1211,7 @@
           <w:ilvl w:val="0"/>
           <w:numId w:val="10"/>
         </w:numPr>
+        <w:jc w:val="both"/>
       </w:pPr>
       <w:r>
         <w:rPr>
@@ -1136,6 +1227,7 @@
       <w:pPr>
         <w:pStyle w:val="Prrafodelista"/>
         <w:ind w:left="1440"/>
+        <w:jc w:val="both"/>
       </w:pPr>
       <w:r>
         <w:t xml:space="preserve">Tabla que contiene una lista con los 10 usuarios que mejores puntuaciones han obtenido en el Quiz, en orden descendente según puntuaciones. Cada ítem de la lista contiene </w:t>
@@ -1175,6 +1267,7 @@
           <w:ilvl w:val="0"/>
           <w:numId w:val="10"/>
         </w:numPr>
+        <w:jc w:val="both"/>
       </w:pPr>
       <w:r>
         <w:rPr>
@@ -1188,43 +1281,128 @@
     </w:p>
     <w:p>
       <w:pPr>
+        <w:ind w:left="1416"/>
+        <w:jc w:val="both"/>
+      </w:pPr>
+      <w:r>
+        <w:t>Se trata de una pantalla con un texto de fin de juego y la puntuación que ha conseguido el usuario en esa partida. También dispone de dos botones, uno para volver al menú principal y otro para ir a la pantalla de clasificación.</w:t>
+      </w:r>
+    </w:p>
+    <w:p>
+      <w:pPr>
+        <w:ind w:left="1416"/>
+        <w:jc w:val="both"/>
+      </w:pPr>
+    </w:p>
+    <w:p>
+      <w:pPr>
+        <w:pStyle w:val="Ttulo4"/>
+        <w:jc w:val="both"/>
+      </w:pPr>
+      <w:r>
+        <w:lastRenderedPageBreak/>
+        <w:t>R.2. Conjunto de preguntas</w:t>
+      </w:r>
+    </w:p>
+    <w:p>
+      <w:pPr>
+        <w:jc w:val="both"/>
+      </w:pPr>
+      <w:r>
+        <w:t xml:space="preserve">Se han creado dos conjuntos de preguntas diferentes que se almacenan en la base de datos. </w:t>
+      </w:r>
+    </w:p>
+    <w:p>
+      <w:pPr>
         <w:pStyle w:val="Prrafodelista"/>
-        <w:ind w:left="1416"/>
-        <w:rPr>
-          <w:color w:val="FF0000"/>
-        </w:rPr>
-      </w:pPr>
-      <w:r>
-        <w:rPr>
-          <w:color w:val="FF0000"/>
-        </w:rPr>
-        <w:t>Alberto</w:t>
+        <w:numPr>
+          <w:ilvl w:val="0"/>
+          <w:numId w:val="20"/>
+        </w:numPr>
+        <w:jc w:val="both"/>
+      </w:pPr>
+      <w:r>
+        <w:t>Conjunto Fácil: Se trata de un conjunto base de 20 preguntas, que incluyen los tres tipos (video, audio e imagen) y tienen una dificultad reducida.</w:t>
+      </w:r>
+    </w:p>
+    <w:p>
+      <w:pPr>
+        <w:pStyle w:val="Prrafodelista"/>
+        <w:numPr>
+          <w:ilvl w:val="0"/>
+          <w:numId w:val="20"/>
+        </w:numPr>
+        <w:jc w:val="both"/>
+      </w:pPr>
+      <w:r>
+        <w:t>Conjunto Difícil: Se compone de las 20 preguntas del conjunto fácil más otras 5 de dificultad más elevada. Es decir, al jugar en fácil se seleccionan las preguntas de un conjunto de 20, y al jugar en difícil se seleccionan de un conjunto de 25.</w:t>
+      </w:r>
+    </w:p>
+    <w:p>
+      <w:pPr>
+        <w:jc w:val="both"/>
+      </w:pPr>
+      <w:r>
+        <w:t xml:space="preserve">Todas estas preguntas se almacenan en la base de datos de la aplicación (gestionada por ROOM) en una tabla llamada </w:t>
+      </w:r>
+      <w:proofErr w:type="spellStart"/>
+      <w:r>
+        <w:rPr>
+          <w:i/>
+        </w:rPr>
+        <w:t>question_table</w:t>
+      </w:r>
+      <w:proofErr w:type="spellEnd"/>
+      <w:r>
+        <w:t xml:space="preserve"> y gestionada por las clases </w:t>
+      </w:r>
+      <w:proofErr w:type="spellStart"/>
+      <w:r>
+        <w:rPr>
+          <w:i/>
+        </w:rPr>
+        <w:t>Question</w:t>
+      </w:r>
+      <w:proofErr w:type="spellEnd"/>
+      <w:r>
+        <w:t xml:space="preserve"> y </w:t>
+      </w:r>
+      <w:proofErr w:type="spellStart"/>
+      <w:r>
+        <w:rPr>
+          <w:i/>
+        </w:rPr>
+        <w:t>QuestionDao</w:t>
+      </w:r>
+      <w:proofErr w:type="spellEnd"/>
+      <w:r>
+        <w:t xml:space="preserve">.  </w:t>
+      </w:r>
+      <w:r>
+        <w:t xml:space="preserve">Al ejecutarse la actividad </w:t>
+      </w:r>
+      <w:proofErr w:type="spellStart"/>
+      <w:r>
+        <w:rPr>
+          <w:i/>
+        </w:rPr>
+        <w:t>Intro</w:t>
+      </w:r>
+      <w:proofErr w:type="spellEnd"/>
+      <w:r>
+        <w:rPr>
+          <w:i/>
+        </w:rPr>
+        <w:t xml:space="preserve"> </w:t>
+      </w:r>
+      <w:r>
+        <w:t>por primera vez se ejecuta la inserción de las preguntas de manera que se queden almacenadas de manera persistente.</w:t>
       </w:r>
     </w:p>
     <w:p>
       <w:pPr>
         <w:pStyle w:val="Ttulo4"/>
-      </w:pPr>
-      <w:r>
-        <w:t>R.2. Conjunto de preguntas</w:t>
-      </w:r>
-    </w:p>
-    <w:p>
-      <w:pPr>
-        <w:rPr>
-          <w:color w:val="FF0000"/>
-        </w:rPr>
-      </w:pPr>
-      <w:r>
-        <w:rPr>
-          <w:color w:val="FF0000"/>
-        </w:rPr>
-        <w:t>Alberto</w:t>
-      </w:r>
-    </w:p>
-    <w:p>
-      <w:pPr>
-        <w:pStyle w:val="Ttulo4"/>
+        <w:jc w:val="both"/>
       </w:pPr>
       <w:r>
         <w:t>R.3. Configuración o ajustes</w:t>
@@ -1237,6 +1415,7 @@
           <w:ilvl w:val="0"/>
           <w:numId w:val="16"/>
         </w:numPr>
+        <w:jc w:val="both"/>
       </w:pPr>
       <w:r>
         <w:t>Se puede fijar el número de preguntas</w:t>
@@ -1258,6 +1437,7 @@
           <w:ilvl w:val="0"/>
           <w:numId w:val="16"/>
         </w:numPr>
+        <w:jc w:val="both"/>
       </w:pPr>
       <w:r>
         <w:t>Se puede fijar el conjunto de preguntas a elegir</w:t>
@@ -1276,9 +1456,9 @@
           <w:ilvl w:val="0"/>
           <w:numId w:val="16"/>
         </w:numPr>
-      </w:pPr>
-      <w:r>
-        <w:lastRenderedPageBreak/>
+        <w:jc w:val="both"/>
+      </w:pPr>
+      <w:r>
         <w:t xml:space="preserve">La creación de usuario se ha implementado dentro de la actividad </w:t>
       </w:r>
       <w:proofErr w:type="spellStart"/>
@@ -1329,6 +1509,7 @@
           <w:ilvl w:val="0"/>
           <w:numId w:val="16"/>
         </w:numPr>
+        <w:jc w:val="both"/>
       </w:pPr>
       <w:r>
         <w:t>Si no se ha elegido o creado usuario al intentar comenzar la partida, la aplicación nos preguntará si estamos seguros de comenzar la partida como usuario anónimo. La gestión del usuario anónimo se ha realizado como</w:t>
@@ -1350,6 +1531,7 @@
           <w:ilvl w:val="0"/>
           <w:numId w:val="16"/>
         </w:numPr>
+        <w:jc w:val="both"/>
       </w:pPr>
       <w:r>
         <w:t xml:space="preserve">Todos los parámetros anteriores son persistentes, ya que se almacenan en la base de datos, más específicamente en la tabla de Jugadores. Cada fila corresponde a un Jugador con los campos: </w:t>
@@ -1361,10 +1543,15 @@
         <w:t>Nombre de usuario, dificultad, conjunto de preguntas, fecha de última partida, número de partidas, puntuación y foto de perfil.</w:t>
       </w:r>
     </w:p>
-    <w:p/>
+    <w:p>
+      <w:pPr>
+        <w:jc w:val="both"/>
+      </w:pPr>
+    </w:p>
     <w:p>
       <w:pPr>
         <w:pStyle w:val="Ttulo4"/>
+        <w:jc w:val="both"/>
       </w:pPr>
       <w:r>
         <w:t>R.4. Información en pantalla durante el juego</w:t>
@@ -1372,20 +1559,63 @@
     </w:p>
     <w:p>
       <w:pPr>
-        <w:rPr>
-          <w:color w:val="FF0000"/>
-        </w:rPr>
-      </w:pPr>
-      <w:r>
-        <w:rPr>
-          <w:color w:val="FF0000"/>
-        </w:rPr>
-        <w:t>Alberto</w:t>
+        <w:jc w:val="both"/>
+      </w:pPr>
+      <w:r>
+        <w:t>Durante la ejecución de la partida se muestra en todo momento en pantalla la siguiente información, en la parte superior:</w:t>
+      </w:r>
+    </w:p>
+    <w:p>
+      <w:pPr>
+        <w:pStyle w:val="Prrafodelista"/>
+        <w:numPr>
+          <w:ilvl w:val="0"/>
+          <w:numId w:val="21"/>
+        </w:numPr>
+        <w:jc w:val="both"/>
+      </w:pPr>
+      <w:r>
+        <w:t>Número de pregunta (por ejemplo 1/10): Es el número de la pregunta actual.</w:t>
+      </w:r>
+    </w:p>
+    <w:p>
+      <w:pPr>
+        <w:pStyle w:val="Prrafodelista"/>
+        <w:numPr>
+          <w:ilvl w:val="0"/>
+          <w:numId w:val="21"/>
+        </w:numPr>
+        <w:jc w:val="both"/>
+      </w:pPr>
+      <w:r>
+        <w:t>Cronómetro: Es el tiempo en minutos y segundos que ha transcurrido desde que se ha iniciado la partida. Se actualiza en tiempo real.</w:t>
+      </w:r>
+    </w:p>
+    <w:p>
+      <w:pPr>
+        <w:pStyle w:val="Prrafodelista"/>
+        <w:numPr>
+          <w:ilvl w:val="0"/>
+          <w:numId w:val="21"/>
+        </w:numPr>
+        <w:jc w:val="both"/>
+      </w:pPr>
+      <w:r>
+        <w:t xml:space="preserve">Aciertos y fallos (por </w:t>
+      </w:r>
+      <w:proofErr w:type="gramStart"/>
+      <w:r>
+        <w:t>ejemplo</w:t>
+      </w:r>
+      <w:proofErr w:type="gramEnd"/>
+      <w:r>
+        <w:t xml:space="preserve"> A/F: 2/3): Son los aciertos y los fallos que se han realizado hasta el momento.</w:t>
       </w:r>
     </w:p>
     <w:p>
       <w:pPr>
         <w:pStyle w:val="Ttulo4"/>
+        <w:jc w:val="both"/>
       </w:pPr>
       <w:r>
         <w:t>R.5. Desarrollo del juego</w:t>
@@ -1393,20 +1623,171 @@
     </w:p>
     <w:p>
       <w:pPr>
-        <w:rPr>
-          <w:color w:val="FF0000"/>
-        </w:rPr>
-      </w:pPr>
-      <w:r>
-        <w:rPr>
-          <w:color w:val="FF0000"/>
-        </w:rPr>
-        <w:t>Alberto</w:t>
+        <w:jc w:val="both"/>
+      </w:pPr>
+      <w:r>
+        <w:t xml:space="preserve">Al entrar al juego se carga la actividad </w:t>
+      </w:r>
+      <w:proofErr w:type="spellStart"/>
+      <w:r>
+        <w:rPr>
+          <w:i/>
+        </w:rPr>
+        <w:t>Questions</w:t>
+      </w:r>
+      <w:proofErr w:type="spellEnd"/>
+      <w:r>
+        <w:rPr>
+          <w:i/>
+        </w:rPr>
+        <w:t xml:space="preserve">, </w:t>
+      </w:r>
+      <w:r>
+        <w:t xml:space="preserve">que tiene un </w:t>
+      </w:r>
+      <w:proofErr w:type="spellStart"/>
+      <w:r>
+        <w:t>layout</w:t>
+      </w:r>
+      <w:proofErr w:type="spellEnd"/>
+      <w:r>
+        <w:t xml:space="preserve"> dividido en tres partes: la barra superior de información</w:t>
+      </w:r>
+      <w:r>
+        <w:t xml:space="preserve"> en la que aparecen los aciertos y fallos, el cronómetro, el título de la pregunta, </w:t>
+      </w:r>
+      <w:proofErr w:type="spellStart"/>
+      <w:r>
+        <w:t>etc</w:t>
+      </w:r>
+      <w:proofErr w:type="spellEnd"/>
+      <w:r>
+        <w:t>;</w:t>
+      </w:r>
+      <w:r>
+        <w:t xml:space="preserve"> el contenedor de la pregunta y la barra inferior con el botón de continuar. </w:t>
+      </w:r>
+    </w:p>
+    <w:p>
+      <w:pPr>
+        <w:jc w:val="both"/>
+      </w:pPr>
+      <w:r>
+        <w:t>Las preguntas se recuperan de la base de datos de manera aleatoria al comenzar la partida, es decir, si el usuario está jugando a 10 preguntas en el conjunto difícil, se seleccionarán 10 preguntas aleatorias de 25 que hay en total.</w:t>
+      </w:r>
+    </w:p>
+    <w:p>
+      <w:pPr>
+        <w:jc w:val="both"/>
+      </w:pPr>
+      <w:r>
+        <w:lastRenderedPageBreak/>
+        <w:t xml:space="preserve">Cada vez que se carga una pregunta, el contenido de </w:t>
+      </w:r>
+      <w:proofErr w:type="gramStart"/>
+      <w:r>
+        <w:t>la misma</w:t>
+      </w:r>
+      <w:proofErr w:type="gramEnd"/>
+      <w:r>
+        <w:t xml:space="preserve"> </w:t>
+      </w:r>
+      <w:r>
+        <w:t xml:space="preserve">se introduce en un </w:t>
+      </w:r>
+      <w:proofErr w:type="spellStart"/>
+      <w:r>
+        <w:t>layout</w:t>
+      </w:r>
+      <w:proofErr w:type="spellEnd"/>
+      <w:r>
+        <w:t xml:space="preserve"> que dependerá del tipo de pregunta (</w:t>
+      </w:r>
+      <w:proofErr w:type="spellStart"/>
+      <w:r>
+        <w:rPr>
+          <w:i/>
+        </w:rPr>
+        <w:t>radialbutton_layout</w:t>
+      </w:r>
+      <w:proofErr w:type="spellEnd"/>
+      <w:r>
+        <w:rPr>
+          <w:i/>
+        </w:rPr>
+        <w:t xml:space="preserve">, </w:t>
+      </w:r>
+      <w:proofErr w:type="spellStart"/>
+      <w:r>
+        <w:rPr>
+          <w:i/>
+        </w:rPr>
+        <w:t>video_layout</w:t>
+      </w:r>
+      <w:proofErr w:type="spellEnd"/>
+      <w:r>
+        <w:rPr>
+          <w:i/>
+        </w:rPr>
+        <w:t xml:space="preserve">, </w:t>
+      </w:r>
+      <w:proofErr w:type="spellStart"/>
+      <w:r>
+        <w:rPr>
+          <w:i/>
+        </w:rPr>
+        <w:t>audio_layout</w:t>
+      </w:r>
+      <w:proofErr w:type="spellEnd"/>
+      <w:r>
+        <w:t xml:space="preserve">) y el contenido del mismo se introduce en el contenedor de pregunta mediante la función </w:t>
+      </w:r>
+      <w:proofErr w:type="spellStart"/>
+      <w:r>
+        <w:rPr>
+          <w:i/>
+        </w:rPr>
+        <w:t>InflateLayout</w:t>
+      </w:r>
+      <w:proofErr w:type="spellEnd"/>
+      <w:r>
+        <w:rPr>
+          <w:i/>
+        </w:rPr>
+        <w:t>.</w:t>
+      </w:r>
+    </w:p>
+    <w:p>
+      <w:pPr>
+        <w:jc w:val="both"/>
+      </w:pPr>
+      <w:r>
+        <w:t>En cada pregunta se muestra el contenido multimedia (audio, video o audio) y cuatro opciones estilo radial, entre los que se puede marcar una respuesta y cambiarla tantas veces como se quiera, hasta pulsar el botón siguiente, que cambiará de pregunta.</w:t>
+      </w:r>
+    </w:p>
+    <w:p>
+      <w:pPr>
+        <w:jc w:val="both"/>
+      </w:pPr>
+      <w:r>
+        <w:t xml:space="preserve">Al terminar la partida, el juego automáticamente cargará la actividad </w:t>
+      </w:r>
+      <w:proofErr w:type="spellStart"/>
+      <w:r>
+        <w:rPr>
+          <w:i/>
+        </w:rPr>
+        <w:t>EndGame</w:t>
+      </w:r>
+      <w:proofErr w:type="spellEnd"/>
+      <w:r>
+        <w:t>, que muestra una pantalla final con la puntuación del usuario y se actualizan todos los datos de la partida en base de datos, es decir, el número de partidas jugadas por el usuario, la fecha de la última partida y la puntuación del usuario, si esta es mayor que la que ya hay almacenada.</w:t>
       </w:r>
     </w:p>
     <w:p>
       <w:pPr>
         <w:pStyle w:val="Ttulo4"/>
+        <w:jc w:val="both"/>
       </w:pPr>
       <w:r>
         <w:t>R.6.</w:t>
@@ -1422,6 +1803,7 @@
           <w:ilvl w:val="0"/>
           <w:numId w:val="15"/>
         </w:numPr>
+        <w:jc w:val="both"/>
       </w:pPr>
       <w:r>
         <w:t xml:space="preserve">El juego almacena de forma persistente la puntuación en la base de datos, más concretamente en la tabla de Jugadores como se explicó en el </w:t>
@@ -1446,6 +1828,7 @@
           <w:ilvl w:val="0"/>
           <w:numId w:val="15"/>
         </w:numPr>
+        <w:jc w:val="both"/>
       </w:pPr>
       <w:r>
         <w:t xml:space="preserve">La tabla de clasificación consta de una lista con los 10 usuarios que han obtenido las mejores puntuaciones </w:t>
@@ -1521,6 +1904,7 @@
     <w:p>
       <w:pPr>
         <w:pStyle w:val="Ttulo3"/>
+        <w:jc w:val="both"/>
       </w:pPr>
       <w:r>
         <w:t>Desafíos plata</w:t>
@@ -1529,12 +1913,16 @@
     <w:p>
       <w:pPr>
         <w:pStyle w:val="Ttulo4"/>
+        <w:jc w:val="both"/>
       </w:pPr>
       <w:r>
         <w:t>R.7.Diseño</w:t>
       </w:r>
     </w:p>
     <w:p>
+      <w:pPr>
+        <w:jc w:val="both"/>
+      </w:pPr>
       <w:r>
         <w:t>El diseño de la aplicación se ha realizado pensando en que sea homogéneo, con el aspecto y colores clásicos de Spiderman.</w:t>
       </w:r>
@@ -1549,6 +1937,7 @@
           <w:ilvl w:val="0"/>
           <w:numId w:val="17"/>
         </w:numPr>
+        <w:jc w:val="both"/>
       </w:pPr>
       <w:r>
         <w:t>Se ha utilizado una paleta de colores homogénea, en la que incluimos los colores típicos de Spiderman, como son el rojo, el azul, el blanco y el negro.</w:t>
@@ -1561,6 +1950,7 @@
           <w:ilvl w:val="0"/>
           <w:numId w:val="17"/>
         </w:numPr>
+        <w:jc w:val="both"/>
       </w:pPr>
       <w:r>
         <w:t xml:space="preserve">La actividad de </w:t>
@@ -1610,6 +2000,7 @@
           <w:ilvl w:val="0"/>
           <w:numId w:val="17"/>
         </w:numPr>
+        <w:jc w:val="both"/>
       </w:pPr>
       <w:r>
         <w:t>Se ha añadido una imagen de fondo de una especie de araña a la zona de los menús.</w:t>
@@ -1622,6 +2013,7 @@
           <w:ilvl w:val="0"/>
           <w:numId w:val="17"/>
         </w:numPr>
+        <w:jc w:val="both"/>
       </w:pPr>
       <w:r>
         <w:t>Se ha añadido una fuente de Spiderman a casi todos los textos de la aplicación.</w:t>
@@ -1634,6 +2026,7 @@
           <w:ilvl w:val="0"/>
           <w:numId w:val="17"/>
         </w:numPr>
+        <w:jc w:val="both"/>
       </w:pPr>
       <w:r>
         <w:t>Se han creado nuevos botones, para dotar a la aplicación de un estilo propio.</w:t>
@@ -1646,19 +2039,19 @@
           <w:ilvl w:val="0"/>
           <w:numId w:val="17"/>
         </w:numPr>
-      </w:pPr>
-      <w:r>
-        <w:t>Se ha añadido un icono a la aplicación</w:t>
-      </w:r>
-      <w:r>
-        <w:t xml:space="preserve"> </w:t>
-      </w:r>
-      <w:r>
-        <w:rPr>
-          <w:color w:val="C00000"/>
-        </w:rPr>
-        <w:t>Alberto</w:t>
-      </w:r>
+        <w:jc w:val="both"/>
+      </w:pPr>
+      <w:r>
+        <w:t xml:space="preserve">Se ha añadido un icono a la </w:t>
+      </w:r>
+      <w:r>
+        <w:t xml:space="preserve">aplicación desde el archivo </w:t>
+      </w:r>
+      <w:proofErr w:type="spellStart"/>
+      <w:r>
+        <w:t>AndroidManifest</w:t>
+      </w:r>
+      <w:proofErr w:type="spellEnd"/>
       <w:r>
         <w:t>.</w:t>
       </w:r>
@@ -1666,6 +2059,7 @@
     <w:p>
       <w:pPr>
         <w:pStyle w:val="Ttulo4"/>
+        <w:jc w:val="both"/>
       </w:pPr>
       <w:r>
         <w:t>R.8.Varios conjuntos de preguntas</w:t>
@@ -1673,20 +2067,16 @@
     </w:p>
     <w:p>
       <w:pPr>
-        <w:rPr>
-          <w:color w:val="FF0000"/>
-        </w:rPr>
-      </w:pPr>
-      <w:r>
-        <w:rPr>
-          <w:color w:val="FF0000"/>
-        </w:rPr>
-        <w:t>Alberto</w:t>
+        <w:jc w:val="both"/>
+      </w:pPr>
+      <w:r>
+        <w:t>Se han creado dos conjuntos de preguntas, como se ha explicado en el apartado R.2.</w:t>
       </w:r>
     </w:p>
     <w:p>
       <w:pPr>
         <w:pStyle w:val="Ttulo4"/>
+        <w:jc w:val="both"/>
       </w:pPr>
       <w:r>
         <w:t>R.9.Cronómetro</w:t>
@@ -1694,35 +2084,69 @@
     </w:p>
     <w:p>
       <w:pPr>
-        <w:rPr>
-          <w:color w:val="FF0000"/>
-        </w:rPr>
-      </w:pPr>
-      <w:r>
-        <w:rPr>
-          <w:color w:val="FF0000"/>
-        </w:rPr>
-        <w:t>Alberto</w:t>
+        <w:jc w:val="both"/>
+      </w:pPr>
+      <w:r>
+        <w:t xml:space="preserve">Se ha implementado un cronómetro que se muestra durante la partida en la parte superior de la pantalla. </w:t>
+      </w:r>
+    </w:p>
+    <w:p>
+      <w:pPr>
+        <w:jc w:val="both"/>
+      </w:pPr>
+      <w:r>
+        <w:t xml:space="preserve">Para ello, en la actividad </w:t>
+      </w:r>
+      <w:proofErr w:type="spellStart"/>
+      <w:r>
+        <w:rPr>
+          <w:i/>
+        </w:rPr>
+        <w:t>Questions</w:t>
+      </w:r>
+      <w:proofErr w:type="spellEnd"/>
+      <w:r>
+        <w:t xml:space="preserve"> se ha creado un </w:t>
+      </w:r>
+      <w:proofErr w:type="spellStart"/>
+      <w:r>
+        <w:t>Runnable</w:t>
+      </w:r>
+      <w:proofErr w:type="spellEnd"/>
+      <w:r>
+        <w:t xml:space="preserve"> y un </w:t>
+      </w:r>
+      <w:proofErr w:type="spellStart"/>
+      <w:r>
+        <w:t>Handler</w:t>
+      </w:r>
+      <w:proofErr w:type="spellEnd"/>
+      <w:r>
+        <w:t xml:space="preserve"> que actualiza el texto utilizando el tiempo de partida.</w:t>
       </w:r>
     </w:p>
     <w:p>
       <w:pPr>
         <w:pStyle w:val="Ttulo3"/>
-      </w:pPr>
-      <w:r>
-        <w:lastRenderedPageBreak/>
+        <w:jc w:val="both"/>
+      </w:pPr>
+      <w:r>
         <w:t>Desafío Oro</w:t>
       </w:r>
     </w:p>
     <w:p>
       <w:pPr>
         <w:pStyle w:val="Ttulo4"/>
+        <w:jc w:val="both"/>
       </w:pPr>
       <w:r>
         <w:t>R.10. Perfiles de usuario</w:t>
       </w:r>
     </w:p>
     <w:p>
+      <w:pPr>
+        <w:jc w:val="both"/>
+      </w:pPr>
       <w:r>
         <w:t xml:space="preserve">La gestión de los perfiles de usuario se ha realizado sobre la actividad </w:t>
       </w:r>
@@ -1742,14 +2166,17 @@
     <w:p>
       <w:pPr>
         <w:ind w:firstLine="708"/>
-      </w:pPr>
-      <w:r>
+        <w:jc w:val="both"/>
+      </w:pPr>
+      <w:r>
+        <w:lastRenderedPageBreak/>
         <w:t>-Gestionar usuarios: En la que podemos seleccionar el usuario, modificar su fotografía de perfil y borrar el usuario.</w:t>
       </w:r>
     </w:p>
     <w:p>
       <w:pPr>
         <w:ind w:firstLine="708"/>
+        <w:jc w:val="both"/>
       </w:pPr>
       <w:r>
         <w:t xml:space="preserve">-Crear usuario: Donde podemos crear nuestro usuario, dotándole de Nombre y fotografía. </w:t>
@@ -1762,6 +2189,7 @@
           <w:ilvl w:val="0"/>
           <w:numId w:val="18"/>
         </w:numPr>
+        <w:jc w:val="both"/>
         <w:rPr>
           <w:b/>
         </w:rPr>
@@ -1777,6 +2205,7 @@
       <w:pPr>
         <w:pStyle w:val="Prrafodelista"/>
         <w:ind w:left="1416" w:hanging="696"/>
+        <w:jc w:val="both"/>
       </w:pPr>
       <w:r>
         <w:t xml:space="preserve">La elección del perfil se ha realizado en el botón Gestionar usuarios. Para ello se ha creado una lista como se especifica en el </w:t>
@@ -1868,6 +2297,7 @@
           <w:ilvl w:val="0"/>
           <w:numId w:val="18"/>
         </w:numPr>
+        <w:jc w:val="both"/>
         <w:rPr>
           <w:b/>
         </w:rPr>
@@ -1882,6 +2312,7 @@
     <w:p>
       <w:pPr>
         <w:pStyle w:val="Prrafodelista"/>
+        <w:jc w:val="both"/>
       </w:pPr>
       <w:r>
         <w:t xml:space="preserve">Para la creación de usuario se ha añadido un botón crear usuario. Una vez que pulsemos sobre éste, aparecerá una caja de texto en la que se debe introducir el nombre de usuario. Tras este sencillo paso, si se encuentra disponible la cámara del dispositivo móvil se procederá a realizar una fotografía con la aplicación de captura del dispositivo. Si este no fuese el caso, se procederá a elegir una fotografía de las disponibles en la galería del dispositivo. Una vez completado este paso, el usuario estará creado en la base de datos. </w:t>
@@ -1890,6 +2321,7 @@
     <w:p>
       <w:pPr>
         <w:pStyle w:val="Prrafodelista"/>
+        <w:jc w:val="both"/>
         <w:rPr>
           <w:b/>
           <w:i/>
@@ -1919,6 +2351,7 @@
           <w:ilvl w:val="0"/>
           <w:numId w:val="18"/>
         </w:numPr>
+        <w:jc w:val="both"/>
         <w:rPr>
           <w:b/>
         </w:rPr>
@@ -1945,6 +2378,7 @@
     <w:p>
       <w:pPr>
         <w:pStyle w:val="Prrafodelista"/>
+        <w:jc w:val="both"/>
       </w:pPr>
       <w:r>
         <w:t xml:space="preserve">La modificación del perfil se encuentra en el apartado de </w:t>
@@ -1966,6 +2400,7 @@
           <w:ilvl w:val="0"/>
           <w:numId w:val="18"/>
         </w:numPr>
+        <w:jc w:val="both"/>
       </w:pPr>
       <w:r>
         <w:rPr>
@@ -1977,6 +2412,7 @@
     <w:p>
       <w:pPr>
         <w:pStyle w:val="Prrafodelista"/>
+        <w:jc w:val="both"/>
       </w:pPr>
       <w:r>
         <w:t>La eliminación del perfil se realiza de la misma forma que la modificación, exceptuando que se deberá pulsar el botón eliminar en vez del botón actualizar. Este se elimina, y la selección del usuario pasará a ser la del usuario anónimo.</w:t>
@@ -1985,17 +2421,22 @@
     <w:p>
       <w:pPr>
         <w:pStyle w:val="Prrafodelista"/>
+        <w:jc w:val="both"/>
       </w:pPr>
     </w:p>
     <w:p>
       <w:pPr>
         <w:pStyle w:val="Ttulo4"/>
+        <w:jc w:val="both"/>
       </w:pPr>
       <w:r>
         <w:t>R.11. Almacenamiento persistente.</w:t>
       </w:r>
     </w:p>
     <w:p>
+      <w:pPr>
+        <w:jc w:val="both"/>
+      </w:pPr>
       <w:r>
         <w:t>Se ha implementado una base de datos</w:t>
       </w:r>
@@ -2013,6 +2454,7 @@
           <w:ilvl w:val="0"/>
           <w:numId w:val="19"/>
         </w:numPr>
+        <w:jc w:val="both"/>
       </w:pPr>
       <w:r>
         <w:rPr>
@@ -2047,6 +2489,7 @@
           <w:ilvl w:val="0"/>
           <w:numId w:val="19"/>
         </w:numPr>
+        <w:jc w:val="both"/>
       </w:pPr>
       <w:r>
         <w:rPr>
@@ -2058,16 +2501,34 @@
         <w:t xml:space="preserve">: </w:t>
       </w:r>
       <w:r>
-        <w:rPr>
-          <w:color w:val="FF0000"/>
-        </w:rPr>
-        <w:t>Alberto</w:t>
-      </w:r>
-    </w:p>
-    <w:p/>
+        <w:t xml:space="preserve">Esta tabla contiene toda la información de cada pregunta: el texto, el tipo de pregunta (video, audio o imagen), el grupo (fácil o difícil), las preguntas, que son un </w:t>
+      </w:r>
+      <w:proofErr w:type="spellStart"/>
+      <w:r>
+        <w:t>string</w:t>
+      </w:r>
+      <w:proofErr w:type="spellEnd"/>
+      <w:r>
+        <w:t xml:space="preserve"> separado por “;” al que se hace </w:t>
+      </w:r>
+      <w:proofErr w:type="spellStart"/>
+      <w:r>
+        <w:t>explode</w:t>
+      </w:r>
+      <w:proofErr w:type="spellEnd"/>
+      <w:r>
+        <w:t xml:space="preserve"> para convertirlo en un array, el id de la respuesta correcta, y la ruta del video/audio/imagen relacionado a la pregunta.</w:t>
+      </w:r>
+    </w:p>
+    <w:p>
+      <w:pPr>
+        <w:jc w:val="both"/>
+      </w:pPr>
+    </w:p>
     <w:p>
       <w:pPr>
         <w:pStyle w:val="Ttulo2"/>
+        <w:jc w:val="both"/>
       </w:pPr>
       <w:r>
         <w:lastRenderedPageBreak/>
@@ -2076,27 +2537,57 @@
     </w:p>
     <w:p>
       <w:pPr>
-        <w:rPr>
-          <w:color w:val="FF0000"/>
-        </w:rPr>
-      </w:pPr>
-      <w:r>
-        <w:rPr>
-          <w:color w:val="FF0000"/>
-        </w:rPr>
-        <w:t>Alberto</w:t>
-      </w:r>
-    </w:p>
-    <w:p>
-      <w:pPr>
-        <w:rPr>
-          <w:color w:val="FF0000"/>
-        </w:rPr>
-      </w:pPr>
+        <w:jc w:val="both"/>
+      </w:pPr>
+      <w:r>
+        <w:t xml:space="preserve">Realizando la </w:t>
+      </w:r>
+      <w:r>
+        <w:t>primera práctica en Android Studi</w:t>
+      </w:r>
+      <w:r>
+        <w:t xml:space="preserve">o tomamos contacto con el mismo y aprendimos lo más básico de la programación para dispositivos móviles Android. </w:t>
+      </w:r>
+    </w:p>
+    <w:p>
+      <w:pPr>
+        <w:jc w:val="both"/>
+      </w:pPr>
+      <w:r>
+        <w:t xml:space="preserve">En esta segunda práctica hemos tenido que realizar varias tareas más complejas y elaboradas que se acercan mucho más al desarrollo de una aplicación completa y funcional, encontrándonos con retos y problemas comunes de un desarrollo y aprendiendo a solucionarlos. </w:t>
+      </w:r>
+    </w:p>
+    <w:p>
+      <w:pPr>
+        <w:jc w:val="both"/>
+      </w:pPr>
+      <w:r>
+        <w:t xml:space="preserve">Ejemplos de esto serían la implementación de la base de datos local para la aplicación, algo muy útil para cualquier desarrollo, y que hemos aprendido gracias a este desarrollo, o la maquetación de una aplicación con un diseño uniforme y atractivo, con la que hemos aprendido los usos de los diferentes </w:t>
+      </w:r>
+      <w:proofErr w:type="spellStart"/>
+      <w:r>
+        <w:rPr>
+          <w:i/>
+        </w:rPr>
+        <w:t>layouts</w:t>
+      </w:r>
+      <w:proofErr w:type="spellEnd"/>
+      <w:r>
+        <w:t xml:space="preserve"> y propiedades de los elementos de estos.</w:t>
+      </w:r>
+    </w:p>
+    <w:p>
+      <w:pPr>
+        <w:jc w:val="both"/>
+      </w:pPr>
+      <w:r>
+        <w:t>Quizás la parte más ardua de la práctica ha sido la cantidad de preguntas que ha habido que introducir en la aplicación, ya que hemos empleado bastante tiempo en recuperar videos e imágenes y crear el código de las propias preguntas. Quizás con grupos de preguntas más reducidos (dos grupos de 5 por ejemplo), nos habría llevado algo más de tiempo y habríamos aprendido lo mismo.</w:t>
+      </w:r>
     </w:p>
     <w:p>
       <w:pPr>
         <w:pStyle w:val="Ttulo2"/>
+        <w:jc w:val="both"/>
       </w:pPr>
       <w:r>
         <w:t>Referencias</w:t>
@@ -2104,6 +2595,7 @@
     </w:p>
     <w:p>
       <w:pPr>
+        <w:jc w:val="both"/>
         <w:rPr>
           <w:lang w:val="en-GB"/>
         </w:rPr>
@@ -2131,6 +2623,9 @@
       </w:hyperlink>
     </w:p>
     <w:p>
+      <w:pPr>
+        <w:jc w:val="both"/>
+      </w:pPr>
       <w:r>
         <w:t xml:space="preserve">Foto Spiderman: </w:t>
       </w:r>
@@ -2144,6 +2639,9 @@
       </w:hyperlink>
     </w:p>
     <w:p>
+      <w:pPr>
+        <w:jc w:val="both"/>
+      </w:pPr>
       <w:r>
         <w:t xml:space="preserve">Foto Red: </w:t>
       </w:r>
@@ -2157,6 +2655,9 @@
       </w:hyperlink>
     </w:p>
     <w:p>
+      <w:pPr>
+        <w:jc w:val="both"/>
+      </w:pPr>
       <w:r>
         <w:t xml:space="preserve">Fuente Spiderman: </w:t>
       </w:r>
@@ -2171,7 +2672,9 @@
     </w:p>
     <w:p>
       <w:pPr>
-        <w:rPr>
+        <w:jc w:val="both"/>
+        <w:rPr>
+          <w:rStyle w:val="Hipervnculo"/>
           <w:lang w:val="en-GB"/>
         </w:rPr>
       </w:pPr>
@@ -2201,13 +2704,149 @@
     </w:p>
     <w:p>
       <w:pPr>
+        <w:jc w:val="both"/>
         <w:rPr>
           <w:lang w:val="en-GB"/>
         </w:rPr>
       </w:pPr>
-    </w:p>
-    <w:p>
-      <w:pPr>
+      <w:proofErr w:type="spellStart"/>
+      <w:r>
+        <w:rPr>
+          <w:lang w:val="en-GB"/>
+        </w:rPr>
+        <w:t>Todas</w:t>
+      </w:r>
+      <w:proofErr w:type="spellEnd"/>
+      <w:r>
+        <w:rPr>
+          <w:lang w:val="en-GB"/>
+        </w:rPr>
+        <w:t xml:space="preserve"> las </w:t>
+      </w:r>
+      <w:proofErr w:type="spellStart"/>
+      <w:r>
+        <w:rPr>
+          <w:lang w:val="en-GB"/>
+        </w:rPr>
+        <w:t>imágenes</w:t>
+      </w:r>
+      <w:proofErr w:type="spellEnd"/>
+      <w:r>
+        <w:rPr>
+          <w:lang w:val="en-GB"/>
+        </w:rPr>
+        <w:t xml:space="preserve"> de las </w:t>
+      </w:r>
+      <w:proofErr w:type="spellStart"/>
+      <w:r>
+        <w:rPr>
+          <w:lang w:val="en-GB"/>
+        </w:rPr>
+        <w:t>preguntas</w:t>
+      </w:r>
+      <w:proofErr w:type="spellEnd"/>
+      <w:r>
+        <w:rPr>
+          <w:lang w:val="en-GB"/>
+        </w:rPr>
+        <w:t xml:space="preserve"> y los audios y videos </w:t>
+      </w:r>
+      <w:proofErr w:type="spellStart"/>
+      <w:r>
+        <w:rPr>
+          <w:lang w:val="en-GB"/>
+        </w:rPr>
+        <w:t>han</w:t>
+      </w:r>
+      <w:proofErr w:type="spellEnd"/>
+      <w:r>
+        <w:rPr>
+          <w:lang w:val="en-GB"/>
+        </w:rPr>
+        <w:t xml:space="preserve"> </w:t>
+      </w:r>
+      <w:proofErr w:type="spellStart"/>
+      <w:r>
+        <w:rPr>
+          <w:lang w:val="en-GB"/>
+        </w:rPr>
+        <w:t>sido</w:t>
+      </w:r>
+      <w:proofErr w:type="spellEnd"/>
+      <w:r>
+        <w:rPr>
+          <w:lang w:val="en-GB"/>
+        </w:rPr>
+        <w:t xml:space="preserve"> </w:t>
+      </w:r>
+      <w:proofErr w:type="spellStart"/>
+      <w:r>
+        <w:rPr>
+          <w:lang w:val="en-GB"/>
+        </w:rPr>
+        <w:t>descargados</w:t>
+      </w:r>
+      <w:proofErr w:type="spellEnd"/>
+      <w:r>
+        <w:rPr>
+          <w:lang w:val="en-GB"/>
+        </w:rPr>
+        <w:t xml:space="preserve"> </w:t>
+      </w:r>
+      <w:proofErr w:type="spellStart"/>
+      <w:r>
+        <w:rPr>
+          <w:lang w:val="en-GB"/>
+        </w:rPr>
+        <w:t>desde</w:t>
+      </w:r>
+      <w:proofErr w:type="spellEnd"/>
+      <w:r>
+        <w:rPr>
+          <w:lang w:val="en-GB"/>
+        </w:rPr>
+        <w:t xml:space="preserve"> </w:t>
+      </w:r>
+      <w:proofErr w:type="spellStart"/>
+      <w:r>
+        <w:rPr>
+          <w:lang w:val="en-GB"/>
+        </w:rPr>
+        <w:t>Youtube</w:t>
+      </w:r>
+      <w:proofErr w:type="spellEnd"/>
+      <w:r>
+        <w:rPr>
+          <w:lang w:val="en-GB"/>
+        </w:rPr>
+        <w:t xml:space="preserve"> y Google </w:t>
+      </w:r>
+      <w:proofErr w:type="spellStart"/>
+      <w:r>
+        <w:rPr>
+          <w:lang w:val="en-GB"/>
+        </w:rPr>
+        <w:t>Imágenes</w:t>
+      </w:r>
+      <w:proofErr w:type="spellEnd"/>
+      <w:r>
+        <w:rPr>
+          <w:lang w:val="en-GB"/>
+        </w:rPr>
+        <w:t>.</w:t>
+      </w:r>
+    </w:p>
+    <w:p>
+      <w:pPr>
+        <w:jc w:val="both"/>
+        <w:rPr>
+          <w:lang w:val="en-GB"/>
+        </w:rPr>
+      </w:pPr>
+    </w:p>
+    <w:p>
+      <w:pPr>
+        <w:jc w:val="both"/>
         <w:rPr>
           <w:lang w:val="en-GB"/>
         </w:rPr>
@@ -2725,6 +3364,92 @@
     </w:lvl>
   </w:abstractNum>
   <w:abstractNum w:abstractNumId="4" w15:restartNumberingAfterBreak="0">
+    <w:nsid w:val="29ED2DAD"/>
+    <w:multiLevelType w:val="hybridMultilevel"/>
+    <w:tmpl w:val="FA74D62E"/>
+    <w:lvl w:ilvl="0" w:tplc="0C0A000F">
+      <w:start w:val="1"/>
+      <w:numFmt w:val="decimal"/>
+      <w:lvlText w:val="%1."/>
+      <w:lvlJc w:val="left"/>
+      <w:pPr>
+        <w:ind w:left="720" w:hanging="360"/>
+      </w:pPr>
+    </w:lvl>
+    <w:lvl w:ilvl="1" w:tplc="0C0A0019" w:tentative="1">
+      <w:start w:val="1"/>
+      <w:numFmt w:val="lowerLetter"/>
+      <w:lvlText w:val="%2."/>
+      <w:lvlJc w:val="left"/>
+      <w:pPr>
+        <w:ind w:left="1440" w:hanging="360"/>
+      </w:pPr>
+    </w:lvl>
+    <w:lvl w:ilvl="2" w:tplc="0C0A001B" w:tentative="1">
+      <w:start w:val="1"/>
+      <w:numFmt w:val="lowerRoman"/>
+      <w:lvlText w:val="%3."/>
+      <w:lvlJc w:val="right"/>
+      <w:pPr>
+        <w:ind w:left="2160" w:hanging="180"/>
+      </w:pPr>
+    </w:lvl>
+    <w:lvl w:ilvl="3" w:tplc="0C0A000F" w:tentative="1">
+      <w:start w:val="1"/>
+      <w:numFmt w:val="decimal"/>
+      <w:lvlText w:val="%4."/>
+      <w:lvlJc w:val="left"/>
+      <w:pPr>
+        <w:ind w:left="2880" w:hanging="360"/>
+      </w:pPr>
+    </w:lvl>
+    <w:lvl w:ilvl="4" w:tplc="0C0A0019" w:tentative="1">
+      <w:start w:val="1"/>
+      <w:numFmt w:val="lowerLetter"/>
+      <w:lvlText w:val="%5."/>
+      <w:lvlJc w:val="left"/>
+      <w:pPr>
+        <w:ind w:left="3600" w:hanging="360"/>
+      </w:pPr>
+    </w:lvl>
+    <w:lvl w:ilvl="5" w:tplc="0C0A001B" w:tentative="1">
+      <w:start w:val="1"/>
+      <w:numFmt w:val="lowerRoman"/>
+      <w:lvlText w:val="%6."/>
+      <w:lvlJc w:val="right"/>
+      <w:pPr>
+        <w:ind w:left="4320" w:hanging="180"/>
+      </w:pPr>
+    </w:lvl>
+    <w:lvl w:ilvl="6" w:tplc="0C0A000F" w:tentative="1">
+      <w:start w:val="1"/>
+      <w:numFmt w:val="decimal"/>
+      <w:lvlText w:val="%7."/>
+      <w:lvlJc w:val="left"/>
+      <w:pPr>
+        <w:ind w:left="5040" w:hanging="360"/>
+      </w:pPr>
+    </w:lvl>
+    <w:lvl w:ilvl="7" w:tplc="0C0A0019" w:tentative="1">
+      <w:start w:val="1"/>
+      <w:numFmt w:val="lowerLetter"/>
+      <w:lvlText w:val="%8."/>
+      <w:lvlJc w:val="left"/>
+      <w:pPr>
+        <w:ind w:left="5760" w:hanging="360"/>
+      </w:pPr>
+    </w:lvl>
+    <w:lvl w:ilvl="8" w:tplc="0C0A001B" w:tentative="1">
+      <w:start w:val="1"/>
+      <w:numFmt w:val="lowerRoman"/>
+      <w:lvlText w:val="%9."/>
+      <w:lvlJc w:val="right"/>
+      <w:pPr>
+        <w:ind w:left="6480" w:hanging="180"/>
+      </w:pPr>
+    </w:lvl>
+  </w:abstractNum>
+  <w:abstractNum w:abstractNumId="5" w15:restartNumberingAfterBreak="0">
     <w:nsid w:val="2B5B6F6A"/>
     <w:multiLevelType w:val="hybridMultilevel"/>
     <w:tmpl w:val="FB2A45CE"/>
@@ -2810,7 +3535,7 @@
       </w:pPr>
     </w:lvl>
   </w:abstractNum>
-  <w:abstractNum w:abstractNumId="5" w15:restartNumberingAfterBreak="0">
+  <w:abstractNum w:abstractNumId="6" w15:restartNumberingAfterBreak="0">
     <w:nsid w:val="3A50422D"/>
     <w:multiLevelType w:val="hybridMultilevel"/>
     <w:tmpl w:val="0BEEF900"/>
@@ -2923,7 +3648,7 @@
       </w:rPr>
     </w:lvl>
   </w:abstractNum>
-  <w:abstractNum w:abstractNumId="6" w15:restartNumberingAfterBreak="0">
+  <w:abstractNum w:abstractNumId="7" w15:restartNumberingAfterBreak="0">
     <w:nsid w:val="3AC56727"/>
     <w:multiLevelType w:val="hybridMultilevel"/>
     <w:tmpl w:val="9D486910"/>
@@ -3036,7 +3761,7 @@
       </w:rPr>
     </w:lvl>
   </w:abstractNum>
-  <w:abstractNum w:abstractNumId="7" w15:restartNumberingAfterBreak="0">
+  <w:abstractNum w:abstractNumId="8" w15:restartNumberingAfterBreak="0">
     <w:nsid w:val="3DE65312"/>
     <w:multiLevelType w:val="hybridMultilevel"/>
     <w:tmpl w:val="327C1498"/>
@@ -3122,7 +3847,7 @@
       </w:pPr>
     </w:lvl>
   </w:abstractNum>
-  <w:abstractNum w:abstractNumId="8" w15:restartNumberingAfterBreak="0">
+  <w:abstractNum w:abstractNumId="9" w15:restartNumberingAfterBreak="0">
     <w:nsid w:val="43560587"/>
     <w:multiLevelType w:val="hybridMultilevel"/>
     <w:tmpl w:val="23CCD61C"/>
@@ -3139,7 +3864,7 @@
         <w:b w:val="0"/>
       </w:rPr>
     </w:lvl>
-    <w:lvl w:ilvl="1" w:tplc="0C0A0003" w:tentative="1">
+    <w:lvl w:ilvl="1" w:tplc="0C0A0003">
       <w:start w:val="1"/>
       <w:numFmt w:val="bullet"/>
       <w:lvlText w:val="o"/>
@@ -3236,7 +3961,7 @@
       </w:rPr>
     </w:lvl>
   </w:abstractNum>
-  <w:abstractNum w:abstractNumId="9" w15:restartNumberingAfterBreak="0">
+  <w:abstractNum w:abstractNumId="10" w15:restartNumberingAfterBreak="0">
     <w:nsid w:val="4562072A"/>
     <w:multiLevelType w:val="hybridMultilevel"/>
     <w:tmpl w:val="FDA2BDA8"/>
@@ -3349,7 +4074,93 @@
       </w:rPr>
     </w:lvl>
   </w:abstractNum>
-  <w:abstractNum w:abstractNumId="10" w15:restartNumberingAfterBreak="0">
+  <w:abstractNum w:abstractNumId="11" w15:restartNumberingAfterBreak="0">
+    <w:nsid w:val="46805344"/>
+    <w:multiLevelType w:val="hybridMultilevel"/>
+    <w:tmpl w:val="54FCA754"/>
+    <w:lvl w:ilvl="0" w:tplc="0C0A000F">
+      <w:start w:val="1"/>
+      <w:numFmt w:val="decimal"/>
+      <w:lvlText w:val="%1."/>
+      <w:lvlJc w:val="left"/>
+      <w:pPr>
+        <w:ind w:left="720" w:hanging="360"/>
+      </w:pPr>
+    </w:lvl>
+    <w:lvl w:ilvl="1" w:tplc="0C0A0019" w:tentative="1">
+      <w:start w:val="1"/>
+      <w:numFmt w:val="lowerLetter"/>
+      <w:lvlText w:val="%2."/>
+      <w:lvlJc w:val="left"/>
+      <w:pPr>
+        <w:ind w:left="1440" w:hanging="360"/>
+      </w:pPr>
+    </w:lvl>
+    <w:lvl w:ilvl="2" w:tplc="0C0A001B" w:tentative="1">
+      <w:start w:val="1"/>
+      <w:numFmt w:val="lowerRoman"/>
+      <w:lvlText w:val="%3."/>
+      <w:lvlJc w:val="right"/>
+      <w:pPr>
+        <w:ind w:left="2160" w:hanging="180"/>
+      </w:pPr>
+    </w:lvl>
+    <w:lvl w:ilvl="3" w:tplc="0C0A000F" w:tentative="1">
+      <w:start w:val="1"/>
+      <w:numFmt w:val="decimal"/>
+      <w:lvlText w:val="%4."/>
+      <w:lvlJc w:val="left"/>
+      <w:pPr>
+        <w:ind w:left="2880" w:hanging="360"/>
+      </w:pPr>
+    </w:lvl>
+    <w:lvl w:ilvl="4" w:tplc="0C0A0019" w:tentative="1">
+      <w:start w:val="1"/>
+      <w:numFmt w:val="lowerLetter"/>
+      <w:lvlText w:val="%5."/>
+      <w:lvlJc w:val="left"/>
+      <w:pPr>
+        <w:ind w:left="3600" w:hanging="360"/>
+      </w:pPr>
+    </w:lvl>
+    <w:lvl w:ilvl="5" w:tplc="0C0A001B" w:tentative="1">
+      <w:start w:val="1"/>
+      <w:numFmt w:val="lowerRoman"/>
+      <w:lvlText w:val="%6."/>
+      <w:lvlJc w:val="right"/>
+      <w:pPr>
+        <w:ind w:left="4320" w:hanging="180"/>
+      </w:pPr>
+    </w:lvl>
+    <w:lvl w:ilvl="6" w:tplc="0C0A000F" w:tentative="1">
+      <w:start w:val="1"/>
+      <w:numFmt w:val="decimal"/>
+      <w:lvlText w:val="%7."/>
+      <w:lvlJc w:val="left"/>
+      <w:pPr>
+        <w:ind w:left="5040" w:hanging="360"/>
+      </w:pPr>
+    </w:lvl>
+    <w:lvl w:ilvl="7" w:tplc="0C0A0019" w:tentative="1">
+      <w:start w:val="1"/>
+      <w:numFmt w:val="lowerLetter"/>
+      <w:lvlText w:val="%8."/>
+      <w:lvlJc w:val="left"/>
+      <w:pPr>
+        <w:ind w:left="5760" w:hanging="360"/>
+      </w:pPr>
+    </w:lvl>
+    <w:lvl w:ilvl="8" w:tplc="0C0A001B" w:tentative="1">
+      <w:start w:val="1"/>
+      <w:numFmt w:val="lowerRoman"/>
+      <w:lvlText w:val="%9."/>
+      <w:lvlJc w:val="right"/>
+      <w:pPr>
+        <w:ind w:left="6480" w:hanging="180"/>
+      </w:pPr>
+    </w:lvl>
+  </w:abstractNum>
+  <w:abstractNum w:abstractNumId="12" w15:restartNumberingAfterBreak="0">
     <w:nsid w:val="4B13615C"/>
     <w:multiLevelType w:val="hybridMultilevel"/>
     <w:tmpl w:val="1B54DC0E"/>
@@ -3435,7 +4246,7 @@
       </w:pPr>
     </w:lvl>
   </w:abstractNum>
-  <w:abstractNum w:abstractNumId="11" w15:restartNumberingAfterBreak="0">
+  <w:abstractNum w:abstractNumId="13" w15:restartNumberingAfterBreak="0">
     <w:nsid w:val="520834E4"/>
     <w:multiLevelType w:val="hybridMultilevel"/>
     <w:tmpl w:val="C1B0098A"/>
@@ -3548,7 +4359,7 @@
       </w:rPr>
     </w:lvl>
   </w:abstractNum>
-  <w:abstractNum w:abstractNumId="12" w15:restartNumberingAfterBreak="0">
+  <w:abstractNum w:abstractNumId="14" w15:restartNumberingAfterBreak="0">
     <w:nsid w:val="53953625"/>
     <w:multiLevelType w:val="hybridMultilevel"/>
     <w:tmpl w:val="E4DEBFFE"/>
@@ -3661,7 +4472,7 @@
       </w:rPr>
     </w:lvl>
   </w:abstractNum>
-  <w:abstractNum w:abstractNumId="13" w15:restartNumberingAfterBreak="0">
+  <w:abstractNum w:abstractNumId="15" w15:restartNumberingAfterBreak="0">
     <w:nsid w:val="582374A3"/>
     <w:multiLevelType w:val="hybridMultilevel"/>
     <w:tmpl w:val="D9A2986A"/>
@@ -3750,7 +4561,7 @@
       </w:pPr>
     </w:lvl>
   </w:abstractNum>
-  <w:abstractNum w:abstractNumId="14" w15:restartNumberingAfterBreak="0">
+  <w:abstractNum w:abstractNumId="16" w15:restartNumberingAfterBreak="0">
     <w:nsid w:val="662572AD"/>
     <w:multiLevelType w:val="hybridMultilevel"/>
     <w:tmpl w:val="04E04CC4"/>
@@ -3864,7 +4675,7 @@
       </w:rPr>
     </w:lvl>
   </w:abstractNum>
-  <w:abstractNum w:abstractNumId="15" w15:restartNumberingAfterBreak="0">
+  <w:abstractNum w:abstractNumId="17" w15:restartNumberingAfterBreak="0">
     <w:nsid w:val="69FC2E2E"/>
     <w:multiLevelType w:val="hybridMultilevel"/>
     <w:tmpl w:val="348668C4"/>
@@ -3953,7 +4764,7 @@
       </w:pPr>
     </w:lvl>
   </w:abstractNum>
-  <w:abstractNum w:abstractNumId="16" w15:restartNumberingAfterBreak="0">
+  <w:abstractNum w:abstractNumId="18" w15:restartNumberingAfterBreak="0">
     <w:nsid w:val="6D13430E"/>
     <w:multiLevelType w:val="hybridMultilevel"/>
     <w:tmpl w:val="73305BAE"/>
@@ -4042,7 +4853,7 @@
       </w:pPr>
     </w:lvl>
   </w:abstractNum>
-  <w:abstractNum w:abstractNumId="17" w15:restartNumberingAfterBreak="0">
+  <w:abstractNum w:abstractNumId="19" w15:restartNumberingAfterBreak="0">
     <w:nsid w:val="767071B1"/>
     <w:multiLevelType w:val="hybridMultilevel"/>
     <w:tmpl w:val="E3802942"/>
@@ -4155,7 +4966,7 @@
       </w:rPr>
     </w:lvl>
   </w:abstractNum>
-  <w:abstractNum w:abstractNumId="18" w15:restartNumberingAfterBreak="0">
+  <w:abstractNum w:abstractNumId="20" w15:restartNumberingAfterBreak="0">
     <w:nsid w:val="78814297"/>
     <w:multiLevelType w:val="hybridMultilevel"/>
     <w:tmpl w:val="BAA27D30"/>
@@ -4245,61 +5056,67 @@
     </w:lvl>
   </w:abstractNum>
   <w:num w:numId="1">
+    <w:abstractNumId w:val="17"/>
+  </w:num>
+  <w:num w:numId="2">
     <w:abstractNumId w:val="15"/>
   </w:num>
-  <w:num w:numId="2">
-    <w:abstractNumId w:val="13"/>
-  </w:num>
   <w:num w:numId="3">
-    <w:abstractNumId w:val="18"/>
+    <w:abstractNumId w:val="20"/>
   </w:num>
   <w:num w:numId="4">
     <w:abstractNumId w:val="2"/>
   </w:num>
   <w:num w:numId="5">
-    <w:abstractNumId w:val="17"/>
+    <w:abstractNumId w:val="19"/>
   </w:num>
   <w:num w:numId="6">
     <w:abstractNumId w:val="0"/>
   </w:num>
   <w:num w:numId="7">
+    <w:abstractNumId w:val="14"/>
+  </w:num>
+  <w:num w:numId="8">
+    <w:abstractNumId w:val="6"/>
+  </w:num>
+  <w:num w:numId="9">
+    <w:abstractNumId w:val="10"/>
+  </w:num>
+  <w:num w:numId="10">
+    <w:abstractNumId w:val="9"/>
+  </w:num>
+  <w:num w:numId="11">
+    <w:abstractNumId w:val="8"/>
+  </w:num>
+  <w:num w:numId="12">
     <w:abstractNumId w:val="12"/>
   </w:num>
-  <w:num w:numId="8">
+  <w:num w:numId="13">
     <w:abstractNumId w:val="5"/>
-  </w:num>
-  <w:num w:numId="9">
-    <w:abstractNumId w:val="9"/>
-  </w:num>
-  <w:num w:numId="10">
-    <w:abstractNumId w:val="8"/>
-  </w:num>
-  <w:num w:numId="11">
-    <w:abstractNumId w:val="7"/>
-  </w:num>
-  <w:num w:numId="12">
-    <w:abstractNumId w:val="10"/>
-  </w:num>
-  <w:num w:numId="13">
-    <w:abstractNumId w:val="4"/>
   </w:num>
   <w:num w:numId="14">
     <w:abstractNumId w:val="3"/>
   </w:num>
   <w:num w:numId="15">
-    <w:abstractNumId w:val="6"/>
+    <w:abstractNumId w:val="7"/>
   </w:num>
   <w:num w:numId="16">
     <w:abstractNumId w:val="1"/>
   </w:num>
   <w:num w:numId="17">
-    <w:abstractNumId w:val="11"/>
+    <w:abstractNumId w:val="13"/>
   </w:num>
   <w:num w:numId="18">
-    <w:abstractNumId w:val="14"/>
+    <w:abstractNumId w:val="16"/>
   </w:num>
   <w:num w:numId="19">
-    <w:abstractNumId w:val="16"/>
+    <w:abstractNumId w:val="18"/>
+  </w:num>
+  <w:num w:numId="20">
+    <w:abstractNumId w:val="4"/>
+  </w:num>
+  <w:num w:numId="21">
+    <w:abstractNumId w:val="11"/>
   </w:num>
 </w:numbering>
 </file>
@@ -4792,7 +5609,6 @@
   <w:style w:type="character" w:default="1" w:styleId="Fuentedeprrafopredeter">
     <w:name w:val="Default Paragraph Font"/>
     <w:uiPriority w:val="1"/>
-    <w:semiHidden/>
     <w:unhideWhenUsed/>
   </w:style>
   <w:style w:type="table" w:default="1" w:styleId="Tablanormal">
@@ -5336,7 +6152,7 @@
 </file>
 
 <file path=customXml/itemProps1.xml><?xml version="1.0" encoding="utf-8"?>
-<ds:datastoreItem xmlns:ds="http://schemas.openxmlformats.org/officeDocument/2006/customXml" ds:itemID="{BECB8ECA-D1A1-457E-82F7-4C9B1F4140C8}">
+<ds:datastoreItem xmlns:ds="http://schemas.openxmlformats.org/officeDocument/2006/customXml" ds:itemID="{CA310F09-D983-4EA6-807D-DEE26CEA729C}">
   <ds:schemaRefs>
     <ds:schemaRef ds:uri="http://schemas.openxmlformats.org/officeDocument/2006/bibliography"/>
   </ds:schemaRefs>

</xml_diff>